<commit_message>
Se simplificó el UC 205
</commit_message>
<xml_diff>
--- a/02. Modelado de Requerimientos/Modelo de Casos De Uso/Trazos/Ventas/205_Registrar_Devolución_de_Venta.docx
+++ b/02. Modelado de Requerimientos/Modelo de Casos De Uso/Trazos/Ventas/205_Registrar_Devolución_de_Venta.docx
@@ -1,14 +1,14 @@
 
 <file path=word/document.xml><?xml version="1.0" encoding="utf-8"?>
-<w:document xmlns:wpc="http://schemas.microsoft.com/office/word/2010/wordprocessingCanvas" xmlns:mc="http://schemas.openxmlformats.org/markup-compatibility/2006" xmlns:o="urn:schemas-microsoft-com:office:office" xmlns:r="http://schemas.openxmlformats.org/officeDocument/2006/relationships" xmlns:m="http://schemas.openxmlformats.org/officeDocument/2006/math" xmlns:v="urn:schemas-microsoft-com:vml" xmlns:wp14="http://schemas.microsoft.com/office/word/2010/wordprocessingDrawing" xmlns:wp="http://schemas.openxmlformats.org/drawingml/2006/wordprocessingDrawing" xmlns:w10="urn:schemas-microsoft-com:office:word" xmlns:w="http://schemas.openxmlformats.org/wordprocessingml/2006/main" xmlns:w14="http://schemas.microsoft.com/office/word/2010/wordml" xmlns:wpg="http://schemas.microsoft.com/office/word/2010/wordprocessingGroup" xmlns:wpi="http://schemas.microsoft.com/office/word/2010/wordprocessingInk" xmlns:wne="http://schemas.microsoft.com/office/word/2006/wordml" xmlns:wps="http://schemas.microsoft.com/office/word/2010/wordprocessingShape" mc:Ignorable="w14 wp14">
+<w:document xmlns:ve="http://schemas.openxmlformats.org/markup-compatibility/2006" xmlns:o="urn:schemas-microsoft-com:office:office" xmlns:r="http://schemas.openxmlformats.org/officeDocument/2006/relationships" xmlns:m="http://schemas.openxmlformats.org/officeDocument/2006/math" xmlns:v="urn:schemas-microsoft-com:vml" xmlns:wp="http://schemas.openxmlformats.org/drawingml/2006/wordprocessingDrawing" xmlns:w10="urn:schemas-microsoft-com:office:word" xmlns:w="http://schemas.openxmlformats.org/wordprocessingml/2006/main" xmlns:wne="http://schemas.microsoft.com/office/word/2006/wordml">
   <w:body>
     <w:tbl>
       <w:tblPr>
-        <w:tblStyle w:val="Tablaconcuadrcula"/>
+        <w:tblStyle w:val="TableGrid"/>
         <w:tblW w:w="8472" w:type="dxa"/>
         <w:tblInd w:w="250" w:type="dxa"/>
         <w:tblLayout w:type="fixed"/>
-        <w:tblLook w:val="04A0" w:firstRow="1" w:lastRow="0" w:firstColumn="1" w:lastColumn="0" w:noHBand="0" w:noVBand="1"/>
+        <w:tblLook w:val="04A0"/>
       </w:tblPr>
       <w:tblGrid>
         <w:gridCol w:w="1809"/>
@@ -1308,7 +1308,7 @@
           </w:tcPr>
           <w:p>
             <w:pPr>
-              <w:pStyle w:val="Prrafodelista"/>
+              <w:pStyle w:val="ListParagraph"/>
               <w:numPr>
                 <w:ilvl w:val="0"/>
                 <w:numId w:val="1"/>
@@ -1385,7 +1385,7 @@
           </w:tcPr>
           <w:p>
             <w:pPr>
-              <w:pStyle w:val="Prrafodelista"/>
+              <w:pStyle w:val="ListParagraph"/>
               <w:numPr>
                 <w:ilvl w:val="0"/>
                 <w:numId w:val="1"/>
@@ -1467,7 +1467,7 @@
           </w:tcPr>
           <w:p>
             <w:pPr>
-              <w:pStyle w:val="Prrafodelista"/>
+              <w:pStyle w:val="ListParagraph"/>
               <w:numPr>
                 <w:ilvl w:val="0"/>
                 <w:numId w:val="3"/>
@@ -1516,7 +1516,7 @@
           </w:tcPr>
           <w:p>
             <w:pPr>
-              <w:pStyle w:val="Prrafodelista"/>
+              <w:pStyle w:val="ListParagraph"/>
               <w:tabs>
                 <w:tab w:val="num" w:pos="527"/>
               </w:tabs>
@@ -1542,7 +1542,7 @@
           </w:tcPr>
           <w:p>
             <w:pPr>
-              <w:pStyle w:val="Prrafodelista"/>
+              <w:pStyle w:val="ListParagraph"/>
               <w:numPr>
                 <w:ilvl w:val="0"/>
                 <w:numId w:val="3"/>
@@ -1579,7 +1579,7 @@
           </w:tcPr>
           <w:p>
             <w:pPr>
-              <w:pStyle w:val="Prrafodelista"/>
+              <w:pStyle w:val="ListParagraph"/>
               <w:tabs>
                 <w:tab w:val="num" w:pos="527"/>
               </w:tabs>
@@ -1605,7 +1605,7 @@
           </w:tcPr>
           <w:p>
             <w:pPr>
-              <w:pStyle w:val="Prrafodelista"/>
+              <w:pStyle w:val="ListParagraph"/>
               <w:numPr>
                 <w:ilvl w:val="0"/>
                 <w:numId w:val="3"/>
@@ -1636,7 +1636,7 @@
           </w:tcPr>
           <w:p>
             <w:pPr>
-              <w:pStyle w:val="Prrafodelista"/>
+              <w:pStyle w:val="ListParagraph"/>
               <w:tabs>
                 <w:tab w:val="num" w:pos="527"/>
               </w:tabs>
@@ -1662,7 +1662,7 @@
           </w:tcPr>
           <w:p>
             <w:pPr>
-              <w:pStyle w:val="Prrafodelista"/>
+              <w:pStyle w:val="ListParagraph"/>
               <w:numPr>
                 <w:ilvl w:val="0"/>
                 <w:numId w:val="3"/>
@@ -1679,13 +1679,7 @@
               <w:t xml:space="preserve"> busca las Empresa C</w:t>
             </w:r>
             <w:r>
-              <w:t>lientes de la cartera de</w:t>
-            </w:r>
-            <w:r>
-              <w:t xml:space="preserve"> </w:t>
-            </w:r>
-            <w:r>
-              <w:t xml:space="preserve">clientes del </w:t>
+              <w:t xml:space="preserve">lientes de la cartera declientes del </w:t>
             </w:r>
             <w:r>
               <w:t>Viajante</w:t>
@@ -1708,7 +1702,7 @@
           </w:tcPr>
           <w:p>
             <w:pPr>
-              <w:pStyle w:val="Prrafodelista"/>
+              <w:pStyle w:val="ListParagraph"/>
               <w:tabs>
                 <w:tab w:val="num" w:pos="527"/>
               </w:tabs>
@@ -1734,7 +1728,7 @@
           </w:tcPr>
           <w:p>
             <w:pPr>
-              <w:pStyle w:val="Prrafodelista"/>
+              <w:pStyle w:val="ListParagraph"/>
               <w:numPr>
                 <w:ilvl w:val="0"/>
                 <w:numId w:val="3"/>
@@ -1748,13 +1742,7 @@
               <w:t>Sistema</w:t>
             </w:r>
             <w:r>
-              <w:t xml:space="preserve"> solicita la selección de</w:t>
-            </w:r>
-            <w:r>
-              <w:t xml:space="preserve"> </w:t>
-            </w:r>
-            <w:r>
-              <w:t>l</w:t>
+              <w:t xml:space="preserve"> solicita la selección del</w:t>
             </w:r>
             <w:r>
               <w:t xml:space="preserve">a Empresa </w:t>
@@ -1777,7 +1765,7 @@
           </w:tcPr>
           <w:p>
             <w:pPr>
-              <w:pStyle w:val="Prrafodelista"/>
+              <w:pStyle w:val="ListParagraph"/>
               <w:tabs>
                 <w:tab w:val="num" w:pos="527"/>
               </w:tabs>
@@ -1803,7 +1791,7 @@
           </w:tcPr>
           <w:p>
             <w:pPr>
-              <w:pStyle w:val="Prrafodelista"/>
+              <w:pStyle w:val="ListParagraph"/>
               <w:numPr>
                 <w:ilvl w:val="0"/>
                 <w:numId w:val="3"/>
@@ -1831,7 +1819,7 @@
           </w:tcPr>
           <w:p>
             <w:pPr>
-              <w:pStyle w:val="Prrafodelista"/>
+              <w:pStyle w:val="ListParagraph"/>
               <w:tabs>
                 <w:tab w:val="num" w:pos="527"/>
               </w:tabs>
@@ -1857,7 +1845,7 @@
           </w:tcPr>
           <w:p>
             <w:pPr>
-              <w:pStyle w:val="Prrafodelista"/>
+              <w:pStyle w:val="ListParagraph"/>
               <w:numPr>
                 <w:ilvl w:val="0"/>
                 <w:numId w:val="3"/>
@@ -1865,58 +1853,15 @@
               <w:ind w:hanging="198"/>
             </w:pPr>
             <w:r>
-              <w:t>E</w:t>
-            </w:r>
-            <w:r>
-              <w:t>l</w:t>
-            </w:r>
-            <w:r>
-              <w:t xml:space="preserve"> </w:t>
-            </w:r>
-            <w:r>
-              <w:t>Sistema</w:t>
-            </w:r>
-            <w:r>
-              <w:t xml:space="preserve"> solicita que se ingrese al menos uno de los siguientes datos para buscar los productos terminados que fueron devueltos: </w:t>
-            </w:r>
-            <w:r>
-              <w:t>Número</w:t>
-            </w:r>
-            <w:r>
-              <w:t>. d</w:t>
-            </w:r>
-            <w:r>
-              <w:t xml:space="preserve">e venta, Fecha de venta, </w:t>
-            </w:r>
-            <w:r>
-              <w:t>Número</w:t>
-            </w:r>
-            <w:r>
-              <w:t xml:space="preserve">. de pedido, </w:t>
-            </w:r>
-            <w:r>
-              <w:t xml:space="preserve">y </w:t>
-            </w:r>
-            <w:r>
-              <w:t>Código</w:t>
-            </w:r>
-            <w:r>
-              <w:t>, Nombre,</w:t>
-            </w:r>
-            <w:r>
-              <w:t xml:space="preserve"> modelo, color, tamaño, marca </w:t>
-            </w:r>
-            <w:r>
-              <w:t>del producto t</w:t>
-            </w:r>
-            <w:r>
-              <w:t>erminado</w:t>
-            </w:r>
-            <w:r>
-              <w:t xml:space="preserve"> (dichos productos terminados a buscar se deben encontrar en un detalle de venta)</w:t>
-            </w:r>
-            <w:r>
-              <w:t>.</w:t>
+              <w:t xml:space="preserve">El Sistema muestra las compras realizadas por el cliente </w:t>
+            </w:r>
+            <w:proofErr w:type="spellStart"/>
+            <w:r>
+              <w:t>ordenandolas</w:t>
+            </w:r>
+            <w:proofErr w:type="spellEnd"/>
+            <w:r>
+              <w:t xml:space="preserve"> por fecha de venta.</w:t>
             </w:r>
           </w:p>
         </w:tc>
@@ -1933,7 +1878,7 @@
           </w:tcPr>
           <w:p>
             <w:pPr>
-              <w:pStyle w:val="Prrafodelista"/>
+              <w:pStyle w:val="ListParagraph"/>
               <w:tabs>
                 <w:tab w:val="num" w:pos="527"/>
               </w:tabs>
@@ -1959,7 +1904,7 @@
           </w:tcPr>
           <w:p>
             <w:pPr>
-              <w:pStyle w:val="Prrafodelista"/>
+              <w:pStyle w:val="ListParagraph"/>
               <w:numPr>
                 <w:ilvl w:val="0"/>
                 <w:numId w:val="3"/>
@@ -1967,13 +1912,7 @@
               <w:ind w:hanging="198"/>
             </w:pPr>
             <w:r>
-              <w:t xml:space="preserve">El EV ingresa al menos uno de los datos solicitados y selecciona la opción </w:t>
-            </w:r>
-            <w:r>
-              <w:rPr>
-                <w:i/>
-              </w:rPr>
-              <w:t>Buscar.</w:t>
+              <w:t>El EV selecciona la venta de la cual desea registrar una devolución</w:t>
             </w:r>
           </w:p>
         </w:tc>
@@ -1990,7 +1929,7 @@
           </w:tcPr>
           <w:p>
             <w:pPr>
-              <w:pStyle w:val="Prrafodelista"/>
+              <w:pStyle w:val="ListParagraph"/>
               <w:tabs>
                 <w:tab w:val="num" w:pos="527"/>
               </w:tabs>
@@ -2016,7 +1955,7 @@
           </w:tcPr>
           <w:p>
             <w:pPr>
-              <w:pStyle w:val="Prrafodelista"/>
+              <w:pStyle w:val="ListParagraph"/>
               <w:numPr>
                 <w:ilvl w:val="0"/>
                 <w:numId w:val="3"/>
@@ -2024,20 +1963,15 @@
               <w:ind w:hanging="198"/>
             </w:pPr>
             <w:r>
-              <w:lastRenderedPageBreak/>
-              <w:t xml:space="preserve">El </w:t>
-            </w:r>
-            <w:r>
-              <w:t>Sistema</w:t>
-            </w:r>
-            <w:r>
-              <w:t xml:space="preserve">, acorde a los datos ingresados, </w:t>
-            </w:r>
-            <w:r>
-              <w:t>busca y</w:t>
-            </w:r>
-            <w:r>
-              <w:t xml:space="preserve"> obtiene resultados.</w:t>
+              <w:t xml:space="preserve">El Sistema muestra los siguientes datos de la venta seleccionada: </w:t>
+            </w:r>
+            <w:proofErr w:type="spellStart"/>
+            <w:r>
+              <w:t>Nro</w:t>
+            </w:r>
+            <w:proofErr w:type="spellEnd"/>
+            <w:r>
+              <w:t xml:space="preserve"> de factura, fecha de venta y monto total.</w:t>
             </w:r>
           </w:p>
         </w:tc>
@@ -2054,41 +1988,12 @@
           </w:tcPr>
           <w:p>
             <w:pPr>
-              <w:pStyle w:val="Prrafodelista"/>
-              <w:numPr>
-                <w:ilvl w:val="1"/>
-                <w:numId w:val="3"/>
-              </w:numPr>
+              <w:pStyle w:val="ListParagraph"/>
               <w:tabs>
-                <w:tab w:val="clear" w:pos="527"/>
-                <w:tab w:val="num" w:pos="372"/>
+                <w:tab w:val="num" w:pos="527"/>
               </w:tabs>
-              <w:ind w:left="230" w:hanging="230"/>
-            </w:pPr>
-            <w:r>
-              <w:t xml:space="preserve">El </w:t>
-            </w:r>
-            <w:r>
-              <w:t>Sistema</w:t>
-            </w:r>
-            <w:r>
-              <w:t xml:space="preserve"> no encuentra ningún resultado.</w:t>
-            </w:r>
-          </w:p>
-          <w:p>
-            <w:pPr>
-              <w:pStyle w:val="Prrafodelista"/>
-              <w:numPr>
-                <w:ilvl w:val="2"/>
-                <w:numId w:val="3"/>
-              </w:numPr>
-            </w:pPr>
-            <w:r>
-              <w:t xml:space="preserve">Se regresa al paso </w:t>
-            </w:r>
-            <w:r>
-              <w:t>2.</w:t>
-            </w:r>
+              <w:ind w:left="230"/>
+            </w:pPr>
           </w:p>
         </w:tc>
       </w:tr>
@@ -2109,7 +2014,7 @@
           </w:tcPr>
           <w:p>
             <w:pPr>
-              <w:pStyle w:val="Prrafodelista"/>
+              <w:pStyle w:val="ListParagraph"/>
               <w:numPr>
                 <w:ilvl w:val="0"/>
                 <w:numId w:val="3"/>
@@ -2117,40 +2022,7 @@
               <w:ind w:hanging="198"/>
             </w:pPr>
             <w:r>
-              <w:t xml:space="preserve">El </w:t>
-            </w:r>
-            <w:r>
-              <w:t>Sistema</w:t>
-            </w:r>
-            <w:r>
-              <w:t xml:space="preserve"> muestra los </w:t>
-            </w:r>
-            <w:r>
-              <w:t xml:space="preserve">productos terminados con los siguientes datos: </w:t>
-            </w:r>
-            <w:r>
-              <w:t>Código</w:t>
-            </w:r>
-            <w:r>
-              <w:t>, nombre</w:t>
-            </w:r>
-            <w:r>
-              <w:t>, modelo, color, tamaño, marca</w:t>
-            </w:r>
-            <w:r>
-              <w:t xml:space="preserve">, </w:t>
-            </w:r>
-            <w:r>
-              <w:t>cantidad vendida,</w:t>
-            </w:r>
-            <w:r>
-              <w:t xml:space="preserve"> </w:t>
-            </w:r>
-            <w:r>
-              <w:t>fecha y Nro. de la venta</w:t>
-            </w:r>
-            <w:r>
-              <w:t>.</w:t>
+              <w:t>El Sistema muestra los productos terminados incluidos en la venta con los siguientes datos: Código, nombre, modelo, color, tamaño, marca, cantidad vendida.</w:t>
             </w:r>
           </w:p>
         </w:tc>
@@ -2167,7 +2039,7 @@
           </w:tcPr>
           <w:p>
             <w:pPr>
-              <w:pStyle w:val="Prrafodelista"/>
+              <w:pStyle w:val="ListParagraph"/>
               <w:tabs>
                 <w:tab w:val="num" w:pos="527"/>
               </w:tabs>
@@ -2193,22 +2065,22 @@
           </w:tcPr>
           <w:p>
             <w:pPr>
-              <w:pStyle w:val="Prrafodelista"/>
+              <w:pStyle w:val="ListParagraph"/>
               <w:numPr>
                 <w:ilvl w:val="0"/>
                 <w:numId w:val="3"/>
               </w:numPr>
               <w:ind w:hanging="198"/>
             </w:pPr>
-            <w:r>
+            <w:proofErr w:type="spellStart"/>
+            <w:r>
+              <w:lastRenderedPageBreak/>
               <w:t>El</w:t>
             </w:r>
             <w:r>
-              <w:t xml:space="preserve"> </w:t>
-            </w:r>
-            <w:r>
               <w:t>Sistema</w:t>
             </w:r>
+            <w:proofErr w:type="spellEnd"/>
             <w:r>
               <w:t xml:space="preserve"> solicita se seleccionen</w:t>
             </w:r>
@@ -2236,7 +2108,7 @@
           </w:tcPr>
           <w:p>
             <w:pPr>
-              <w:pStyle w:val="Prrafodelista"/>
+              <w:pStyle w:val="ListParagraph"/>
               <w:tabs>
                 <w:tab w:val="num" w:pos="527"/>
               </w:tabs>
@@ -2262,7 +2134,7 @@
           </w:tcPr>
           <w:p>
             <w:pPr>
-              <w:pStyle w:val="Prrafodelista"/>
+              <w:pStyle w:val="ListParagraph"/>
               <w:numPr>
                 <w:ilvl w:val="0"/>
                 <w:numId w:val="3"/>
@@ -2299,7 +2171,7 @@
           </w:tcPr>
           <w:p>
             <w:pPr>
-              <w:pStyle w:val="Prrafodelista"/>
+              <w:pStyle w:val="ListParagraph"/>
               <w:tabs>
                 <w:tab w:val="num" w:pos="527"/>
               </w:tabs>
@@ -2325,7 +2197,7 @@
           </w:tcPr>
           <w:p>
             <w:pPr>
-              <w:pStyle w:val="Prrafodelista"/>
+              <w:pStyle w:val="ListParagraph"/>
               <w:numPr>
                 <w:ilvl w:val="0"/>
                 <w:numId w:val="3"/>
@@ -2333,7 +2205,13 @@
               <w:ind w:hanging="198"/>
             </w:pPr>
             <w:r>
-              <w:t>El Sistema solicita se ingresen las cantidades devueltas de los productos devueltos.</w:t>
+              <w:t xml:space="preserve">El Sistema solicita </w:t>
+            </w:r>
+            <w:r>
+              <w:t xml:space="preserve">que para cada producto terminado devuelto </w:t>
+            </w:r>
+            <w:r>
+              <w:t>se ingresen las cantidades devueltas.</w:t>
             </w:r>
           </w:p>
         </w:tc>
@@ -2350,7 +2228,7 @@
           </w:tcPr>
           <w:p>
             <w:pPr>
-              <w:pStyle w:val="Prrafodelista"/>
+              <w:pStyle w:val="ListParagraph"/>
               <w:tabs>
                 <w:tab w:val="num" w:pos="527"/>
               </w:tabs>
@@ -2376,7 +2254,7 @@
           </w:tcPr>
           <w:p>
             <w:pPr>
-              <w:pStyle w:val="Prrafodelista"/>
+              <w:pStyle w:val="ListParagraph"/>
               <w:numPr>
                 <w:ilvl w:val="0"/>
                 <w:numId w:val="3"/>
@@ -2401,7 +2279,7 @@
           </w:tcPr>
           <w:p>
             <w:pPr>
-              <w:pStyle w:val="Prrafodelista"/>
+              <w:pStyle w:val="ListParagraph"/>
               <w:tabs>
                 <w:tab w:val="num" w:pos="527"/>
               </w:tabs>
@@ -2427,7 +2305,7 @@
           </w:tcPr>
           <w:p>
             <w:pPr>
-              <w:pStyle w:val="Prrafodelista"/>
+              <w:pStyle w:val="ListParagraph"/>
               <w:numPr>
                 <w:ilvl w:val="0"/>
                 <w:numId w:val="3"/>
@@ -2458,7 +2336,7 @@
           </w:tcPr>
           <w:p>
             <w:pPr>
-              <w:pStyle w:val="Prrafodelista"/>
+              <w:pStyle w:val="ListParagraph"/>
               <w:tabs>
                 <w:tab w:val="num" w:pos="527"/>
               </w:tabs>
@@ -2484,7 +2362,7 @@
           </w:tcPr>
           <w:p>
             <w:pPr>
-              <w:pStyle w:val="Prrafodelista"/>
+              <w:pStyle w:val="ListParagraph"/>
               <w:numPr>
                 <w:ilvl w:val="0"/>
                 <w:numId w:val="3"/>
@@ -2509,7 +2387,7 @@
           </w:tcPr>
           <w:p>
             <w:pPr>
-              <w:pStyle w:val="Prrafodelista"/>
+              <w:pStyle w:val="ListParagraph"/>
               <w:tabs>
                 <w:tab w:val="num" w:pos="527"/>
               </w:tabs>
@@ -2535,7 +2413,7 @@
           </w:tcPr>
           <w:p>
             <w:pPr>
-              <w:pStyle w:val="Prrafodelista"/>
+              <w:pStyle w:val="ListParagraph"/>
               <w:numPr>
                 <w:ilvl w:val="0"/>
                 <w:numId w:val="3"/>
@@ -2566,7 +2444,7 @@
           </w:tcPr>
           <w:p>
             <w:pPr>
-              <w:pStyle w:val="Prrafodelista"/>
+              <w:pStyle w:val="ListParagraph"/>
               <w:tabs>
                 <w:tab w:val="num" w:pos="527"/>
               </w:tabs>
@@ -2592,7 +2470,7 @@
           </w:tcPr>
           <w:p>
             <w:pPr>
-              <w:pStyle w:val="Prrafodelista"/>
+              <w:pStyle w:val="ListParagraph"/>
               <w:numPr>
                 <w:ilvl w:val="0"/>
                 <w:numId w:val="3"/>
@@ -2620,7 +2498,7 @@
           </w:tcPr>
           <w:p>
             <w:pPr>
-              <w:pStyle w:val="Prrafodelista"/>
+              <w:pStyle w:val="ListParagraph"/>
               <w:numPr>
                 <w:ilvl w:val="1"/>
                 <w:numId w:val="3"/>
@@ -2639,7 +2517,7 @@
           </w:p>
           <w:p>
             <w:pPr>
-              <w:pStyle w:val="Prrafodelista"/>
+              <w:pStyle w:val="ListParagraph"/>
               <w:numPr>
                 <w:ilvl w:val="2"/>
                 <w:numId w:val="3"/>
@@ -2668,7 +2546,7 @@
           </w:tcPr>
           <w:p>
             <w:pPr>
-              <w:pStyle w:val="Prrafodelista"/>
+              <w:pStyle w:val="ListParagraph"/>
               <w:numPr>
                 <w:ilvl w:val="0"/>
                 <w:numId w:val="3"/>
@@ -2688,13 +2566,7 @@
               <w:t>el monto que se le asignara como crédito al cliente según los productos terminados</w:t>
             </w:r>
             <w:r>
-              <w:t xml:space="preserve">  y su cantidad de</w:t>
-            </w:r>
-            <w:r>
-              <w:t xml:space="preserve"> </w:t>
-            </w:r>
-            <w:r>
-              <w:t>vuelta.</w:t>
+              <w:t xml:space="preserve">  y su cantidad devuelta.</w:t>
             </w:r>
           </w:p>
         </w:tc>
@@ -2711,7 +2583,7 @@
           </w:tcPr>
           <w:p>
             <w:pPr>
-              <w:pStyle w:val="Prrafodelista"/>
+              <w:pStyle w:val="ListParagraph"/>
               <w:tabs>
                 <w:tab w:val="num" w:pos="527"/>
               </w:tabs>
@@ -2737,7 +2609,7 @@
           </w:tcPr>
           <w:p>
             <w:pPr>
-              <w:pStyle w:val="Prrafodelista"/>
+              <w:pStyle w:val="ListParagraph"/>
               <w:numPr>
                 <w:ilvl w:val="0"/>
                 <w:numId w:val="3"/>
@@ -2800,7 +2672,7 @@
           </w:tcPr>
           <w:p>
             <w:pPr>
-              <w:pStyle w:val="Prrafodelista"/>
+              <w:pStyle w:val="ListParagraph"/>
               <w:tabs>
                 <w:tab w:val="num" w:pos="527"/>
               </w:tabs>
@@ -2826,7 +2698,7 @@
           </w:tcPr>
           <w:p>
             <w:pPr>
-              <w:pStyle w:val="Prrafodelista"/>
+              <w:pStyle w:val="ListParagraph"/>
               <w:numPr>
                 <w:ilvl w:val="0"/>
                 <w:numId w:val="3"/>
@@ -2860,7 +2732,7 @@
           </w:tcPr>
           <w:p>
             <w:pPr>
-              <w:pStyle w:val="Prrafodelista"/>
+              <w:pStyle w:val="ListParagraph"/>
               <w:tabs>
                 <w:tab w:val="num" w:pos="527"/>
               </w:tabs>
@@ -3043,7 +2915,6 @@
               <w:rPr>
                 <w:b/>
               </w:rPr>
-              <w:lastRenderedPageBreak/>
               <w:t>Asociaciones de Inclusión</w:t>
             </w:r>
             <w:r>
@@ -3246,7 +3117,7 @@
 </file>
 
 <file path=word/numbering.xml><?xml version="1.0" encoding="utf-8"?>
-<w:numbering xmlns:wpc="http://schemas.microsoft.com/office/word/2010/wordprocessingCanvas" xmlns:mc="http://schemas.openxmlformats.org/markup-compatibility/2006" xmlns:o="urn:schemas-microsoft-com:office:office" xmlns:r="http://schemas.openxmlformats.org/officeDocument/2006/relationships" xmlns:m="http://schemas.openxmlformats.org/officeDocument/2006/math" xmlns:v="urn:schemas-microsoft-com:vml" xmlns:wp14="http://schemas.microsoft.com/office/word/2010/wordprocessingDrawing" xmlns:wp="http://schemas.openxmlformats.org/drawingml/2006/wordprocessingDrawing" xmlns:w10="urn:schemas-microsoft-com:office:word" xmlns:w="http://schemas.openxmlformats.org/wordprocessingml/2006/main" xmlns:w14="http://schemas.microsoft.com/office/word/2010/wordml" xmlns:wpg="http://schemas.microsoft.com/office/word/2010/wordprocessingGroup" xmlns:wpi="http://schemas.microsoft.com/office/word/2010/wordprocessingInk" xmlns:wne="http://schemas.microsoft.com/office/word/2006/wordml" xmlns:wps="http://schemas.microsoft.com/office/word/2010/wordprocessingShape" mc:Ignorable="w14 wp14">
+<w:numbering xmlns:ve="http://schemas.openxmlformats.org/markup-compatibility/2006" xmlns:o="urn:schemas-microsoft-com:office:office" xmlns:r="http://schemas.openxmlformats.org/officeDocument/2006/relationships" xmlns:m="http://schemas.openxmlformats.org/officeDocument/2006/math" xmlns:v="urn:schemas-microsoft-com:vml" xmlns:wp="http://schemas.openxmlformats.org/drawingml/2006/wordprocessingDrawing" xmlns:w10="urn:schemas-microsoft-com:office:word" xmlns:w="http://schemas.openxmlformats.org/wordprocessingml/2006/main" xmlns:wne="http://schemas.microsoft.com/office/word/2006/wordml">
   <w:abstractNum w:abstractNumId="0">
     <w:nsid w:val="14C032BE"/>
     <w:multiLevelType w:val="hybridMultilevel"/>
@@ -3608,7 +3479,7 @@
 </file>
 
 <file path=word/styles.xml><?xml version="1.0" encoding="utf-8"?>
-<w:styles xmlns:mc="http://schemas.openxmlformats.org/markup-compatibility/2006" xmlns:r="http://schemas.openxmlformats.org/officeDocument/2006/relationships" xmlns:w="http://schemas.openxmlformats.org/wordprocessingml/2006/main" xmlns:w14="http://schemas.microsoft.com/office/word/2010/wordml" mc:Ignorable="w14">
+<w:styles xmlns:r="http://schemas.openxmlformats.org/officeDocument/2006/relationships" xmlns:w="http://schemas.openxmlformats.org/wordprocessingml/2006/main">
   <w:docDefaults>
     <w:rPrDefault>
       <w:rPr>
@@ -3768,17 +3639,18 @@
     <w:qFormat/>
     <w:rsid w:val="0002315C"/>
   </w:style>
-  <w:style w:type="character" w:default="1" w:styleId="Fuentedeprrafopredeter">
+  <w:style w:type="character" w:default="1" w:styleId="DefaultParagraphFont">
     <w:name w:val="Default Paragraph Font"/>
     <w:uiPriority w:val="1"/>
     <w:semiHidden/>
     <w:unhideWhenUsed/>
   </w:style>
-  <w:style w:type="table" w:default="1" w:styleId="Tablanormal">
+  <w:style w:type="table" w:default="1" w:styleId="TableNormal">
     <w:name w:val="Normal Table"/>
     <w:uiPriority w:val="99"/>
     <w:semiHidden/>
     <w:unhideWhenUsed/>
+    <w:qFormat/>
     <w:tblPr>
       <w:tblInd w:w="0" w:type="dxa"/>
       <w:tblCellMar>
@@ -3789,15 +3661,15 @@
       </w:tblCellMar>
     </w:tblPr>
   </w:style>
-  <w:style w:type="numbering" w:default="1" w:styleId="Sinlista">
+  <w:style w:type="numbering" w:default="1" w:styleId="NoList">
     <w:name w:val="No List"/>
     <w:uiPriority w:val="99"/>
     <w:semiHidden/>
     <w:unhideWhenUsed/>
   </w:style>
-  <w:style w:type="table" w:styleId="Tablaconcuadrcula">
+  <w:style w:type="table" w:styleId="TableGrid">
     <w:name w:val="Table Grid"/>
-    <w:basedOn w:val="Tablanormal"/>
+    <w:basedOn w:val="TableNormal"/>
     <w:uiPriority w:val="59"/>
     <w:rsid w:val="00D842C6"/>
     <w:pPr>
@@ -3821,7 +3693,7 @@
       </w:tblCellMar>
     </w:tblPr>
   </w:style>
-  <w:style w:type="paragraph" w:styleId="Prrafodelista">
+  <w:style w:type="paragraph" w:styleId="ListParagraph">
     <w:name w:val="List Paragraph"/>
     <w:basedOn w:val="Normal"/>
     <w:uiPriority w:val="34"/>
@@ -4073,34 +3945,34 @@
         <a:sysClr val="window" lastClr="FFFFFF"/>
       </a:lt1>
       <a:dk2>
-        <a:srgbClr xmlns:mc="http://schemas.openxmlformats.org/markup-compatibility/2006" xmlns:a14="http://schemas.microsoft.com/office/drawing/2010/main" val="1F497D" mc:Ignorable=""/>
+        <a:srgbClr val="1F497D"/>
       </a:dk2>
       <a:lt2>
-        <a:srgbClr xmlns:mc="http://schemas.openxmlformats.org/markup-compatibility/2006" xmlns:a14="http://schemas.microsoft.com/office/drawing/2010/main" val="EEECE1" mc:Ignorable=""/>
+        <a:srgbClr val="EEECE1"/>
       </a:lt2>
       <a:accent1>
-        <a:srgbClr xmlns:mc="http://schemas.openxmlformats.org/markup-compatibility/2006" xmlns:a14="http://schemas.microsoft.com/office/drawing/2010/main" val="4F81BD" mc:Ignorable=""/>
+        <a:srgbClr val="4F81BD"/>
       </a:accent1>
       <a:accent2>
-        <a:srgbClr xmlns:mc="http://schemas.openxmlformats.org/markup-compatibility/2006" xmlns:a14="http://schemas.microsoft.com/office/drawing/2010/main" val="C0504D" mc:Ignorable=""/>
+        <a:srgbClr val="C0504D"/>
       </a:accent2>
       <a:accent3>
-        <a:srgbClr xmlns:mc="http://schemas.openxmlformats.org/markup-compatibility/2006" xmlns:a14="http://schemas.microsoft.com/office/drawing/2010/main" val="9BBB59" mc:Ignorable=""/>
+        <a:srgbClr val="9BBB59"/>
       </a:accent3>
       <a:accent4>
-        <a:srgbClr xmlns:mc="http://schemas.openxmlformats.org/markup-compatibility/2006" xmlns:a14="http://schemas.microsoft.com/office/drawing/2010/main" val="8064A2" mc:Ignorable=""/>
+        <a:srgbClr val="8064A2"/>
       </a:accent4>
       <a:accent5>
-        <a:srgbClr xmlns:mc="http://schemas.openxmlformats.org/markup-compatibility/2006" xmlns:a14="http://schemas.microsoft.com/office/drawing/2010/main" val="4BACC6" mc:Ignorable=""/>
+        <a:srgbClr val="4BACC6"/>
       </a:accent5>
       <a:accent6>
-        <a:srgbClr xmlns:mc="http://schemas.openxmlformats.org/markup-compatibility/2006" xmlns:a14="http://schemas.microsoft.com/office/drawing/2010/main" val="F79646" mc:Ignorable=""/>
+        <a:srgbClr val="F79646"/>
       </a:accent6>
       <a:hlink>
-        <a:srgbClr xmlns:mc="http://schemas.openxmlformats.org/markup-compatibility/2006" xmlns:a14="http://schemas.microsoft.com/office/drawing/2010/main" val="0000FF" mc:Ignorable=""/>
+        <a:srgbClr val="0000FF"/>
       </a:hlink>
       <a:folHlink>
-        <a:srgbClr xmlns:mc="http://schemas.openxmlformats.org/markup-compatibility/2006" xmlns:a14="http://schemas.microsoft.com/office/drawing/2010/main" val="800080" mc:Ignorable=""/>
+        <a:srgbClr val="800080"/>
       </a:folHlink>
     </a:clrScheme>
     <a:fontScheme name="Office">
@@ -4254,7 +4126,7 @@
         <a:effectStyle>
           <a:effectLst>
             <a:outerShdw blurRad="40000" dist="20000" dir="5400000" rotWithShape="0">
-              <a:srgbClr xmlns:mc="http://schemas.openxmlformats.org/markup-compatibility/2006" xmlns:a14="http://schemas.microsoft.com/office/drawing/2010/main" val="000000" mc:Ignorable="">
+              <a:srgbClr val="000000">
                 <a:alpha val="38000"/>
               </a:srgbClr>
             </a:outerShdw>
@@ -4263,7 +4135,7 @@
         <a:effectStyle>
           <a:effectLst>
             <a:outerShdw blurRad="40000" dist="23000" dir="5400000" rotWithShape="0">
-              <a:srgbClr xmlns:mc="http://schemas.openxmlformats.org/markup-compatibility/2006" xmlns:a14="http://schemas.microsoft.com/office/drawing/2010/main" val="000000" mc:Ignorable="">
+              <a:srgbClr val="000000">
                 <a:alpha val="35000"/>
               </a:srgbClr>
             </a:outerShdw>
@@ -4272,7 +4144,7 @@
         <a:effectStyle>
           <a:effectLst>
             <a:outerShdw blurRad="40000" dist="23000" dir="5400000" rotWithShape="0">
-              <a:srgbClr xmlns:mc="http://schemas.openxmlformats.org/markup-compatibility/2006" xmlns:a14="http://schemas.microsoft.com/office/drawing/2010/main" val="000000" mc:Ignorable="">
+              <a:srgbClr val="000000">
                 <a:alpha val="35000"/>
               </a:srgbClr>
             </a:outerShdw>

</xml_diff>

<commit_message>
se cambio el actor Encargado de Ventas por viajante
</commit_message>
<xml_diff>
--- a/02. Modelado de Requerimientos/Modelo de Casos De Uso/Trazos/Ventas/205_Registrar_Devolución_de_Venta.docx
+++ b/02. Modelado de Requerimientos/Modelo de Casos De Uso/Trazos/Ventas/205_Registrar_Devolución_de_Venta.docx
@@ -1,14 +1,14 @@
 
 <file path=word/document.xml><?xml version="1.0" encoding="utf-8"?>
-<w:document xmlns:ve="http://schemas.openxmlformats.org/markup-compatibility/2006" xmlns:o="urn:schemas-microsoft-com:office:office" xmlns:r="http://schemas.openxmlformats.org/officeDocument/2006/relationships" xmlns:m="http://schemas.openxmlformats.org/officeDocument/2006/math" xmlns:v="urn:schemas-microsoft-com:vml" xmlns:wp="http://schemas.openxmlformats.org/drawingml/2006/wordprocessingDrawing" xmlns:w10="urn:schemas-microsoft-com:office:word" xmlns:w="http://schemas.openxmlformats.org/wordprocessingml/2006/main" xmlns:wne="http://schemas.microsoft.com/office/word/2006/wordml">
+<w:document xmlns:wpc="http://schemas.microsoft.com/office/word/2010/wordprocessingCanvas" xmlns:mc="http://schemas.openxmlformats.org/markup-compatibility/2006" xmlns:o="urn:schemas-microsoft-com:office:office" xmlns:r="http://schemas.openxmlformats.org/officeDocument/2006/relationships" xmlns:m="http://schemas.openxmlformats.org/officeDocument/2006/math" xmlns:v="urn:schemas-microsoft-com:vml" xmlns:wp14="http://schemas.microsoft.com/office/word/2010/wordprocessingDrawing" xmlns:wp="http://schemas.openxmlformats.org/drawingml/2006/wordprocessingDrawing" xmlns:w10="urn:schemas-microsoft-com:office:word" xmlns:w="http://schemas.openxmlformats.org/wordprocessingml/2006/main" xmlns:w14="http://schemas.microsoft.com/office/word/2010/wordml" xmlns:wpg="http://schemas.microsoft.com/office/word/2010/wordprocessingGroup" xmlns:wpi="http://schemas.microsoft.com/office/word/2010/wordprocessingInk" xmlns:wne="http://schemas.microsoft.com/office/word/2006/wordml" xmlns:wps="http://schemas.microsoft.com/office/word/2010/wordprocessingShape" mc:Ignorable="w14 wp14">
   <w:body>
     <w:tbl>
       <w:tblPr>
-        <w:tblStyle w:val="TableGrid"/>
+        <w:tblStyle w:val="Tablaconcuadrcula"/>
         <w:tblW w:w="8472" w:type="dxa"/>
         <w:tblInd w:w="250" w:type="dxa"/>
         <w:tblLayout w:type="fixed"/>
-        <w:tblLook w:val="04A0"/>
+        <w:tblLook w:val="04A0" w:firstRow="1" w:lastRow="0" w:firstColumn="1" w:lastColumn="0" w:noHBand="0" w:noVBand="1"/>
       </w:tblPr>
       <w:tblGrid>
         <w:gridCol w:w="1809"/>
@@ -946,7 +946,7 @@
           </w:tcPr>
           <w:p>
             <w:r>
-              <w:t>Encargado de Ventas (EV)</w:t>
+              <w:t>Viajante</w:t>
             </w:r>
           </w:p>
         </w:tc>
@@ -1308,7 +1308,7 @@
           </w:tcPr>
           <w:p>
             <w:pPr>
-              <w:pStyle w:val="ListParagraph"/>
+              <w:pStyle w:val="Prrafodelista"/>
               <w:numPr>
                 <w:ilvl w:val="0"/>
                 <w:numId w:val="1"/>
@@ -1385,7 +1385,7 @@
           </w:tcPr>
           <w:p>
             <w:pPr>
-              <w:pStyle w:val="ListParagraph"/>
+              <w:pStyle w:val="Prrafodelista"/>
               <w:numPr>
                 <w:ilvl w:val="0"/>
                 <w:numId w:val="1"/>
@@ -1395,7 +1395,7 @@
               <w:t xml:space="preserve">El </w:t>
             </w:r>
             <w:r>
-              <w:t>EV cancela el CU.</w:t>
+              <w:t>V cancela el CU.</w:t>
             </w:r>
           </w:p>
         </w:tc>
@@ -1467,7 +1467,7 @@
           </w:tcPr>
           <w:p>
             <w:pPr>
-              <w:pStyle w:val="ListParagraph"/>
+              <w:pStyle w:val="Prrafodelista"/>
               <w:numPr>
                 <w:ilvl w:val="0"/>
                 <w:numId w:val="3"/>
@@ -1478,7 +1478,7 @@
               <w:t xml:space="preserve">El CU comienza cuando el </w:t>
             </w:r>
             <w:r>
-              <w:t>EV</w:t>
+              <w:t>V</w:t>
             </w:r>
             <w:r>
               <w:t xml:space="preserve"> selecciona la opción </w:t>
@@ -1516,7 +1516,7 @@
           </w:tcPr>
           <w:p>
             <w:pPr>
-              <w:pStyle w:val="ListParagraph"/>
+              <w:pStyle w:val="Prrafodelista"/>
               <w:tabs>
                 <w:tab w:val="num" w:pos="527"/>
               </w:tabs>
@@ -1542,7 +1542,7 @@
           </w:tcPr>
           <w:p>
             <w:pPr>
-              <w:pStyle w:val="ListParagraph"/>
+              <w:pStyle w:val="Prrafodelista"/>
               <w:numPr>
                 <w:ilvl w:val="0"/>
                 <w:numId w:val="3"/>
@@ -1556,14 +1556,22 @@
               <w:t>Sistema</w:t>
             </w:r>
             <w:r>
-              <w:t xml:space="preserve"> solicita la selección del </w:t>
+              <w:t xml:space="preserve"> busca las Empresa C</w:t>
+            </w:r>
+            <w:r>
+              <w:t xml:space="preserve">lientes de la cartera declientes del </w:t>
             </w:r>
             <w:r>
               <w:t>Viajante</w:t>
             </w:r>
             <w:r>
-              <w:t xml:space="preserve"> que realiza la devolución.</w:t>
-            </w:r>
+              <w:t xml:space="preserve"> </w:t>
+            </w:r>
+            <w:r>
+              <w:t>logueado.</w:t>
+            </w:r>
+            <w:bookmarkStart w:id="1" w:name="_GoBack"/>
+            <w:bookmarkEnd w:id="1"/>
           </w:p>
         </w:tc>
         <w:tc>
@@ -1579,7 +1587,7 @@
           </w:tcPr>
           <w:p>
             <w:pPr>
-              <w:pStyle w:val="ListParagraph"/>
+              <w:pStyle w:val="Prrafodelista"/>
               <w:tabs>
                 <w:tab w:val="num" w:pos="527"/>
               </w:tabs>
@@ -1605,7 +1613,7 @@
           </w:tcPr>
           <w:p>
             <w:pPr>
-              <w:pStyle w:val="ListParagraph"/>
+              <w:pStyle w:val="Prrafodelista"/>
               <w:numPr>
                 <w:ilvl w:val="0"/>
                 <w:numId w:val="3"/>
@@ -1613,13 +1621,19 @@
               <w:ind w:hanging="198"/>
             </w:pPr>
             <w:r>
-              <w:t xml:space="preserve">El EV selecciona el </w:t>
-            </w:r>
-            <w:r>
-              <w:t>Viajante</w:t>
-            </w:r>
-            <w:r>
-              <w:t xml:space="preserve"> que realiza la devolución.</w:t>
+              <w:t xml:space="preserve">El </w:t>
+            </w:r>
+            <w:r>
+              <w:t>Sistema</w:t>
+            </w:r>
+            <w:r>
+              <w:t xml:space="preserve"> solicita la selección del</w:t>
+            </w:r>
+            <w:r>
+              <w:t xml:space="preserve">a Empresa </w:t>
+            </w:r>
+            <w:r>
+              <w:t>Cliente que realiza la devolución.</w:t>
             </w:r>
           </w:p>
         </w:tc>
@@ -1636,7 +1650,7 @@
           </w:tcPr>
           <w:p>
             <w:pPr>
-              <w:pStyle w:val="ListParagraph"/>
+              <w:pStyle w:val="Prrafodelista"/>
               <w:tabs>
                 <w:tab w:val="num" w:pos="527"/>
               </w:tabs>
@@ -1662,7 +1676,7 @@
           </w:tcPr>
           <w:p>
             <w:pPr>
-              <w:pStyle w:val="ListParagraph"/>
+              <w:pStyle w:val="Prrafodelista"/>
               <w:numPr>
                 <w:ilvl w:val="0"/>
                 <w:numId w:val="3"/>
@@ -1673,19 +1687,13 @@
               <w:t xml:space="preserve">El </w:t>
             </w:r>
             <w:r>
-              <w:t>Sistema</w:t>
-            </w:r>
-            <w:r>
-              <w:t xml:space="preserve"> busca las Empresa C</w:t>
-            </w:r>
-            <w:r>
-              <w:t xml:space="preserve">lientes de la cartera declientes del </w:t>
-            </w:r>
-            <w:r>
-              <w:t>Viajante</w:t>
-            </w:r>
-            <w:r>
-              <w:t xml:space="preserve"> seleccionado.</w:t>
+              <w:t>V</w:t>
+            </w:r>
+            <w:r>
+              <w:t xml:space="preserve"> selecciona la Empresa </w:t>
+            </w:r>
+            <w:r>
+              <w:t>Cliente que realizo la devolución.</w:t>
             </w:r>
           </w:p>
         </w:tc>
@@ -1702,7 +1710,7 @@
           </w:tcPr>
           <w:p>
             <w:pPr>
-              <w:pStyle w:val="ListParagraph"/>
+              <w:pStyle w:val="Prrafodelista"/>
               <w:tabs>
                 <w:tab w:val="num" w:pos="527"/>
               </w:tabs>
@@ -1728,7 +1736,7 @@
           </w:tcPr>
           <w:p>
             <w:pPr>
-              <w:pStyle w:val="ListParagraph"/>
+              <w:pStyle w:val="Prrafodelista"/>
               <w:numPr>
                 <w:ilvl w:val="0"/>
                 <w:numId w:val="3"/>
@@ -1736,19 +1744,13 @@
               <w:ind w:hanging="198"/>
             </w:pPr>
             <w:r>
-              <w:t xml:space="preserve">El </w:t>
-            </w:r>
-            <w:r>
-              <w:t>Sistema</w:t>
-            </w:r>
-            <w:r>
-              <w:t xml:space="preserve"> solicita la selección del</w:t>
-            </w:r>
-            <w:r>
-              <w:t xml:space="preserve">a Empresa </w:t>
-            </w:r>
-            <w:r>
-              <w:t>Cliente que realiza la devolución.</w:t>
+              <w:t xml:space="preserve">El Sistema muestra las compras realizadas por el cliente </w:t>
+            </w:r>
+            <w:r>
+              <w:t>ordenándolas</w:t>
+            </w:r>
+            <w:r>
+              <w:t xml:space="preserve"> por fecha de venta.</w:t>
             </w:r>
           </w:p>
         </w:tc>
@@ -1765,7 +1767,7 @@
           </w:tcPr>
           <w:p>
             <w:pPr>
-              <w:pStyle w:val="ListParagraph"/>
+              <w:pStyle w:val="Prrafodelista"/>
               <w:tabs>
                 <w:tab w:val="num" w:pos="527"/>
               </w:tabs>
@@ -1791,7 +1793,7 @@
           </w:tcPr>
           <w:p>
             <w:pPr>
-              <w:pStyle w:val="ListParagraph"/>
+              <w:pStyle w:val="Prrafodelista"/>
               <w:numPr>
                 <w:ilvl w:val="0"/>
                 <w:numId w:val="3"/>
@@ -1799,10 +1801,13 @@
               <w:ind w:hanging="198"/>
             </w:pPr>
             <w:r>
-              <w:t xml:space="preserve">El EV selecciona la Empresa </w:t>
-            </w:r>
-            <w:r>
-              <w:t>Cliente que realizo la devolución.</w:t>
+              <w:t xml:space="preserve">El </w:t>
+            </w:r>
+            <w:r>
+              <w:t>V</w:t>
+            </w:r>
+            <w:r>
+              <w:t xml:space="preserve"> selecciona la venta de la cual desea registrar una devolución</w:t>
             </w:r>
           </w:p>
         </w:tc>
@@ -1819,7 +1824,7 @@
           </w:tcPr>
           <w:p>
             <w:pPr>
-              <w:pStyle w:val="ListParagraph"/>
+              <w:pStyle w:val="Prrafodelista"/>
               <w:tabs>
                 <w:tab w:val="num" w:pos="527"/>
               </w:tabs>
@@ -1845,7 +1850,7 @@
           </w:tcPr>
           <w:p>
             <w:pPr>
-              <w:pStyle w:val="ListParagraph"/>
+              <w:pStyle w:val="Prrafodelista"/>
               <w:numPr>
                 <w:ilvl w:val="0"/>
                 <w:numId w:val="3"/>
@@ -1853,15 +1858,15 @@
               <w:ind w:hanging="198"/>
             </w:pPr>
             <w:r>
-              <w:t xml:space="preserve">El Sistema muestra las compras realizadas por el cliente </w:t>
+              <w:t xml:space="preserve">El Sistema muestra los siguientes datos de la venta seleccionada: </w:t>
             </w:r>
             <w:proofErr w:type="spellStart"/>
             <w:r>
-              <w:t>ordenandolas</w:t>
+              <w:t>Nro</w:t>
             </w:r>
             <w:proofErr w:type="spellEnd"/>
             <w:r>
-              <w:t xml:space="preserve"> por fecha de venta.</w:t>
+              <w:t xml:space="preserve"> de factura, fecha de venta y monto total.</w:t>
             </w:r>
           </w:p>
         </w:tc>
@@ -1878,7 +1883,7 @@
           </w:tcPr>
           <w:p>
             <w:pPr>
-              <w:pStyle w:val="ListParagraph"/>
+              <w:pStyle w:val="Prrafodelista"/>
               <w:tabs>
                 <w:tab w:val="num" w:pos="527"/>
               </w:tabs>
@@ -1904,7 +1909,7 @@
           </w:tcPr>
           <w:p>
             <w:pPr>
-              <w:pStyle w:val="ListParagraph"/>
+              <w:pStyle w:val="Prrafodelista"/>
               <w:numPr>
                 <w:ilvl w:val="0"/>
                 <w:numId w:val="3"/>
@@ -1912,7 +1917,7 @@
               <w:ind w:hanging="198"/>
             </w:pPr>
             <w:r>
-              <w:t>El EV selecciona la venta de la cual desea registrar una devolución</w:t>
+              <w:t>El Sistema muestra los productos terminados incluidos en la venta con los siguientes datos: Código, nombre, modelo, color, tamaño, marca, cantidad vendida.</w:t>
             </w:r>
           </w:p>
         </w:tc>
@@ -1929,7 +1934,7 @@
           </w:tcPr>
           <w:p>
             <w:pPr>
-              <w:pStyle w:val="ListParagraph"/>
+              <w:pStyle w:val="Prrafodelista"/>
               <w:tabs>
                 <w:tab w:val="num" w:pos="527"/>
               </w:tabs>
@@ -1955,7 +1960,7 @@
           </w:tcPr>
           <w:p>
             <w:pPr>
-              <w:pStyle w:val="ListParagraph"/>
+              <w:pStyle w:val="Prrafodelista"/>
               <w:numPr>
                 <w:ilvl w:val="0"/>
                 <w:numId w:val="3"/>
@@ -1963,15 +1968,25 @@
               <w:ind w:hanging="198"/>
             </w:pPr>
             <w:r>
-              <w:t xml:space="preserve">El Sistema muestra los siguientes datos de la venta seleccionada: </w:t>
-            </w:r>
-            <w:proofErr w:type="spellStart"/>
-            <w:r>
-              <w:t>Nro</w:t>
-            </w:r>
-            <w:proofErr w:type="spellEnd"/>
-            <w:r>
-              <w:t xml:space="preserve"> de factura, fecha de venta y monto total.</w:t>
+              <w:t>El</w:t>
+            </w:r>
+            <w:r>
+              <w:t xml:space="preserve"> </w:t>
+            </w:r>
+            <w:r>
+              <w:t>Sistema</w:t>
+            </w:r>
+            <w:r>
+              <w:t xml:space="preserve"> solicita se seleccionen</w:t>
+            </w:r>
+            <w:r>
+              <w:t xml:space="preserve"> los productos </w:t>
+            </w:r>
+            <w:r>
+              <w:t>terminados que fueron devueltos</w:t>
+            </w:r>
+            <w:r>
+              <w:t>.</w:t>
             </w:r>
           </w:p>
         </w:tc>
@@ -1988,7 +2003,7 @@
           </w:tcPr>
           <w:p>
             <w:pPr>
-              <w:pStyle w:val="ListParagraph"/>
+              <w:pStyle w:val="Prrafodelista"/>
               <w:tabs>
                 <w:tab w:val="num" w:pos="527"/>
               </w:tabs>
@@ -2014,7 +2029,7 @@
           </w:tcPr>
           <w:p>
             <w:pPr>
-              <w:pStyle w:val="ListParagraph"/>
+              <w:pStyle w:val="Prrafodelista"/>
               <w:numPr>
                 <w:ilvl w:val="0"/>
                 <w:numId w:val="3"/>
@@ -2022,7 +2037,19 @@
               <w:ind w:hanging="198"/>
             </w:pPr>
             <w:r>
-              <w:t>El Sistema muestra los productos terminados incluidos en la venta con los siguientes datos: Código, nombre, modelo, color, tamaño, marca, cantidad vendida.</w:t>
+              <w:t xml:space="preserve">El </w:t>
+            </w:r>
+            <w:r>
+              <w:t>V</w:t>
+            </w:r>
+            <w:r>
+              <w:t xml:space="preserve"> selecciona los productos </w:t>
+            </w:r>
+            <w:r>
+              <w:t>terminados devueltos</w:t>
+            </w:r>
+            <w:r>
+              <w:t>.</w:t>
             </w:r>
           </w:p>
         </w:tc>
@@ -2039,7 +2066,7 @@
           </w:tcPr>
           <w:p>
             <w:pPr>
-              <w:pStyle w:val="ListParagraph"/>
+              <w:pStyle w:val="Prrafodelista"/>
               <w:tabs>
                 <w:tab w:val="num" w:pos="527"/>
               </w:tabs>
@@ -2065,33 +2092,22 @@
           </w:tcPr>
           <w:p>
             <w:pPr>
-              <w:pStyle w:val="ListParagraph"/>
+              <w:pStyle w:val="Prrafodelista"/>
               <w:numPr>
                 <w:ilvl w:val="0"/>
                 <w:numId w:val="3"/>
               </w:numPr>
               <w:ind w:hanging="198"/>
             </w:pPr>
-            <w:proofErr w:type="spellStart"/>
             <w:r>
               <w:lastRenderedPageBreak/>
-              <w:t>El</w:t>
-            </w:r>
-            <w:r>
-              <w:t>Sistema</w:t>
-            </w:r>
-            <w:proofErr w:type="spellEnd"/>
-            <w:r>
-              <w:t xml:space="preserve"> solicita se seleccionen</w:t>
-            </w:r>
-            <w:r>
-              <w:t xml:space="preserve"> los productos </w:t>
-            </w:r>
-            <w:r>
-              <w:t>terminados que fueron devueltos</w:t>
-            </w:r>
-            <w:r>
-              <w:t>.</w:t>
+              <w:t xml:space="preserve">El Sistema solicita </w:t>
+            </w:r>
+            <w:r>
+              <w:t xml:space="preserve">que para cada producto terminado devuelto </w:t>
+            </w:r>
+            <w:r>
+              <w:t>se ingresen las cantidades devueltas.</w:t>
             </w:r>
           </w:p>
         </w:tc>
@@ -2108,7 +2124,7 @@
           </w:tcPr>
           <w:p>
             <w:pPr>
-              <w:pStyle w:val="ListParagraph"/>
+              <w:pStyle w:val="Prrafodelista"/>
               <w:tabs>
                 <w:tab w:val="num" w:pos="527"/>
               </w:tabs>
@@ -2134,7 +2150,7 @@
           </w:tcPr>
           <w:p>
             <w:pPr>
-              <w:pStyle w:val="ListParagraph"/>
+              <w:pStyle w:val="Prrafodelista"/>
               <w:numPr>
                 <w:ilvl w:val="0"/>
                 <w:numId w:val="3"/>
@@ -2145,16 +2161,10 @@
               <w:t xml:space="preserve">El </w:t>
             </w:r>
             <w:r>
-              <w:t>E</w:t>
-            </w:r>
-            <w:r>
-              <w:t xml:space="preserve">V selecciona los productos </w:t>
-            </w:r>
-            <w:r>
-              <w:t>terminados devueltos</w:t>
-            </w:r>
-            <w:r>
-              <w:t>.</w:t>
+              <w:t>V</w:t>
+            </w:r>
+            <w:r>
+              <w:t xml:space="preserve"> ingresa la cantidad de cada producto terminado que fue devuelto.</w:t>
             </w:r>
           </w:p>
         </w:tc>
@@ -2171,7 +2181,7 @@
           </w:tcPr>
           <w:p>
             <w:pPr>
-              <w:pStyle w:val="ListParagraph"/>
+              <w:pStyle w:val="Prrafodelista"/>
               <w:tabs>
                 <w:tab w:val="num" w:pos="527"/>
               </w:tabs>
@@ -2197,7 +2207,7 @@
           </w:tcPr>
           <w:p>
             <w:pPr>
-              <w:pStyle w:val="ListParagraph"/>
+              <w:pStyle w:val="Prrafodelista"/>
               <w:numPr>
                 <w:ilvl w:val="0"/>
                 <w:numId w:val="3"/>
@@ -2205,13 +2215,13 @@
               <w:ind w:hanging="198"/>
             </w:pPr>
             <w:r>
-              <w:t xml:space="preserve">El Sistema solicita </w:t>
-            </w:r>
-            <w:r>
-              <w:t xml:space="preserve">que para cada producto terminado devuelto </w:t>
-            </w:r>
-            <w:r>
-              <w:t>se ingresen las cantidades devueltas.</w:t>
+              <w:t xml:space="preserve">El </w:t>
+            </w:r>
+            <w:r>
+              <w:t>Sistema</w:t>
+            </w:r>
+            <w:r>
+              <w:t xml:space="preserve"> solicita ingrese el motivo de la devolución.</w:t>
             </w:r>
           </w:p>
         </w:tc>
@@ -2228,7 +2238,7 @@
           </w:tcPr>
           <w:p>
             <w:pPr>
-              <w:pStyle w:val="ListParagraph"/>
+              <w:pStyle w:val="Prrafodelista"/>
               <w:tabs>
                 <w:tab w:val="num" w:pos="527"/>
               </w:tabs>
@@ -2254,7 +2264,7 @@
           </w:tcPr>
           <w:p>
             <w:pPr>
-              <w:pStyle w:val="ListParagraph"/>
+              <w:pStyle w:val="Prrafodelista"/>
               <w:numPr>
                 <w:ilvl w:val="0"/>
                 <w:numId w:val="3"/>
@@ -2262,7 +2272,13 @@
               <w:ind w:hanging="198"/>
             </w:pPr>
             <w:r>
-              <w:t>El EV ingresa la cantidad de cada producto terminado que fue devuelto.</w:t>
+              <w:t xml:space="preserve">El </w:t>
+            </w:r>
+            <w:r>
+              <w:t>V</w:t>
+            </w:r>
+            <w:r>
+              <w:t xml:space="preserve"> ingresa el motivo de la devolución.</w:t>
             </w:r>
           </w:p>
         </w:tc>
@@ -2279,7 +2295,7 @@
           </w:tcPr>
           <w:p>
             <w:pPr>
-              <w:pStyle w:val="ListParagraph"/>
+              <w:pStyle w:val="Prrafodelista"/>
               <w:tabs>
                 <w:tab w:val="num" w:pos="527"/>
               </w:tabs>
@@ -2305,7 +2321,7 @@
           </w:tcPr>
           <w:p>
             <w:pPr>
-              <w:pStyle w:val="ListParagraph"/>
+              <w:pStyle w:val="Prrafodelista"/>
               <w:numPr>
                 <w:ilvl w:val="0"/>
                 <w:numId w:val="3"/>
@@ -2316,10 +2332,10 @@
               <w:t xml:space="preserve">El </w:t>
             </w:r>
             <w:r>
-              <w:t>Sistema</w:t>
-            </w:r>
-            <w:r>
-              <w:t xml:space="preserve"> solicita ingrese el motivo de la devolución.</w:t>
+              <w:t>Sistema solicita confirmación de la devolución</w:t>
+            </w:r>
+            <w:r>
+              <w:t>.</w:t>
             </w:r>
           </w:p>
         </w:tc>
@@ -2336,7 +2352,7 @@
           </w:tcPr>
           <w:p>
             <w:pPr>
-              <w:pStyle w:val="ListParagraph"/>
+              <w:pStyle w:val="Prrafodelista"/>
               <w:tabs>
                 <w:tab w:val="num" w:pos="527"/>
               </w:tabs>
@@ -2362,7 +2378,7 @@
           </w:tcPr>
           <w:p>
             <w:pPr>
-              <w:pStyle w:val="ListParagraph"/>
+              <w:pStyle w:val="Prrafodelista"/>
               <w:numPr>
                 <w:ilvl w:val="0"/>
                 <w:numId w:val="3"/>
@@ -2370,7 +2386,16 @@
               <w:ind w:hanging="198"/>
             </w:pPr>
             <w:r>
-              <w:t>El EV ingresa el motivo de la devolución.</w:t>
+              <w:t xml:space="preserve">El </w:t>
+            </w:r>
+            <w:r>
+              <w:t>V</w:t>
+            </w:r>
+            <w:r>
+              <w:t xml:space="preserve"> confirma la </w:t>
+            </w:r>
+            <w:r>
+              <w:t>registración de devolución.</w:t>
             </w:r>
           </w:p>
         </w:tc>
@@ -2387,118 +2412,7 @@
           </w:tcPr>
           <w:p>
             <w:pPr>
-              <w:pStyle w:val="ListParagraph"/>
-              <w:tabs>
-                <w:tab w:val="num" w:pos="527"/>
-              </w:tabs>
-              <w:ind w:left="230"/>
-            </w:pPr>
-          </w:p>
-        </w:tc>
-      </w:tr>
-      <w:tr>
-        <w:trPr>
-          <w:cantSplit/>
-        </w:trPr>
-        <w:tc>
-          <w:tcPr>
-            <w:tcW w:w="3878" w:type="dxa"/>
-            <w:gridSpan w:val="5"/>
-            <w:tcBorders>
-              <w:top w:val="single" w:sz="4" w:space="0" w:color="auto"/>
-              <w:left w:val="single" w:sz="4" w:space="0" w:color="auto"/>
-              <w:bottom w:val="single" w:sz="4" w:space="0" w:color="auto"/>
-              <w:right w:val="single" w:sz="4" w:space="0" w:color="auto"/>
-            </w:tcBorders>
-          </w:tcPr>
-          <w:p>
-            <w:pPr>
-              <w:pStyle w:val="ListParagraph"/>
-              <w:numPr>
-                <w:ilvl w:val="0"/>
-                <w:numId w:val="3"/>
-              </w:numPr>
-              <w:ind w:hanging="198"/>
-            </w:pPr>
-            <w:r>
-              <w:t xml:space="preserve">El </w:t>
-            </w:r>
-            <w:r>
-              <w:t>Sistema solicita confirmación de la devolución</w:t>
-            </w:r>
-            <w:r>
-              <w:t>.</w:t>
-            </w:r>
-          </w:p>
-        </w:tc>
-        <w:tc>
-          <w:tcPr>
-            <w:tcW w:w="4594" w:type="dxa"/>
-            <w:gridSpan w:val="6"/>
-            <w:tcBorders>
-              <w:top w:val="single" w:sz="4" w:space="0" w:color="auto"/>
-              <w:left w:val="single" w:sz="4" w:space="0" w:color="auto"/>
-              <w:bottom w:val="single" w:sz="4" w:space="0" w:color="auto"/>
-              <w:right w:val="single" w:sz="4" w:space="0" w:color="auto"/>
-            </w:tcBorders>
-          </w:tcPr>
-          <w:p>
-            <w:pPr>
-              <w:pStyle w:val="ListParagraph"/>
-              <w:tabs>
-                <w:tab w:val="num" w:pos="527"/>
-              </w:tabs>
-              <w:ind w:left="230"/>
-            </w:pPr>
-          </w:p>
-        </w:tc>
-      </w:tr>
-      <w:tr>
-        <w:trPr>
-          <w:cantSplit/>
-        </w:trPr>
-        <w:tc>
-          <w:tcPr>
-            <w:tcW w:w="3878" w:type="dxa"/>
-            <w:gridSpan w:val="5"/>
-            <w:tcBorders>
-              <w:top w:val="single" w:sz="4" w:space="0" w:color="auto"/>
-              <w:left w:val="single" w:sz="4" w:space="0" w:color="auto"/>
-              <w:bottom w:val="single" w:sz="4" w:space="0" w:color="auto"/>
-              <w:right w:val="single" w:sz="4" w:space="0" w:color="auto"/>
-            </w:tcBorders>
-          </w:tcPr>
-          <w:p>
-            <w:pPr>
-              <w:pStyle w:val="ListParagraph"/>
-              <w:numPr>
-                <w:ilvl w:val="0"/>
-                <w:numId w:val="3"/>
-              </w:numPr>
-              <w:ind w:hanging="198"/>
-            </w:pPr>
-            <w:r>
-              <w:t xml:space="preserve">El EV confirma la </w:t>
-            </w:r>
-            <w:r>
-              <w:t>registración de devolución.</w:t>
-            </w:r>
-          </w:p>
-        </w:tc>
-        <w:tc>
-          <w:tcPr>
-            <w:tcW w:w="4594" w:type="dxa"/>
-            <w:gridSpan w:val="6"/>
-            <w:tcBorders>
-              <w:top w:val="single" w:sz="4" w:space="0" w:color="auto"/>
-              <w:left w:val="single" w:sz="4" w:space="0" w:color="auto"/>
-              <w:bottom w:val="single" w:sz="4" w:space="0" w:color="auto"/>
-              <w:right w:val="single" w:sz="4" w:space="0" w:color="auto"/>
-            </w:tcBorders>
-          </w:tcPr>
-          <w:p>
-            <w:pPr>
-              <w:pStyle w:val="ListParagraph"/>
+              <w:pStyle w:val="Prrafodelista"/>
               <w:numPr>
                 <w:ilvl w:val="1"/>
                 <w:numId w:val="3"/>
@@ -2509,7 +2423,13 @@
               <w:ind w:left="230" w:hanging="230"/>
             </w:pPr>
             <w:r>
-              <w:t>El EV decide no confirmar la</w:t>
+              <w:t xml:space="preserve">El </w:t>
+            </w:r>
+            <w:r>
+              <w:t>V</w:t>
+            </w:r>
+            <w:r>
+              <w:t xml:space="preserve"> decide no confirmar la</w:t>
             </w:r>
             <w:r>
               <w:t xml:space="preserve"> devolución.</w:t>
@@ -2517,7 +2437,7 @@
           </w:p>
           <w:p>
             <w:pPr>
-              <w:pStyle w:val="ListParagraph"/>
+              <w:pStyle w:val="Prrafodelista"/>
               <w:numPr>
                 <w:ilvl w:val="2"/>
                 <w:numId w:val="3"/>
@@ -2546,7 +2466,7 @@
           </w:tcPr>
           <w:p>
             <w:pPr>
-              <w:pStyle w:val="ListParagraph"/>
+              <w:pStyle w:val="Prrafodelista"/>
               <w:numPr>
                 <w:ilvl w:val="0"/>
                 <w:numId w:val="3"/>
@@ -2583,7 +2503,7 @@
           </w:tcPr>
           <w:p>
             <w:pPr>
-              <w:pStyle w:val="ListParagraph"/>
+              <w:pStyle w:val="Prrafodelista"/>
               <w:tabs>
                 <w:tab w:val="num" w:pos="527"/>
               </w:tabs>
@@ -2609,7 +2529,7 @@
           </w:tcPr>
           <w:p>
             <w:pPr>
-              <w:pStyle w:val="ListParagraph"/>
+              <w:pStyle w:val="Prrafodelista"/>
               <w:numPr>
                 <w:ilvl w:val="0"/>
                 <w:numId w:val="3"/>
@@ -2655,8 +2575,6 @@
             <w:r>
               <w:t>correspondiente para el cliente y actualiza el stock de los productos devueltos.</w:t>
             </w:r>
-            <w:bookmarkStart w:id="1" w:name="_GoBack"/>
-            <w:bookmarkEnd w:id="1"/>
           </w:p>
         </w:tc>
         <w:tc>
@@ -2672,7 +2590,7 @@
           </w:tcPr>
           <w:p>
             <w:pPr>
-              <w:pStyle w:val="ListParagraph"/>
+              <w:pStyle w:val="Prrafodelista"/>
               <w:tabs>
                 <w:tab w:val="num" w:pos="527"/>
               </w:tabs>
@@ -2698,7 +2616,7 @@
           </w:tcPr>
           <w:p>
             <w:pPr>
-              <w:pStyle w:val="ListParagraph"/>
+              <w:pStyle w:val="Prrafodelista"/>
               <w:numPr>
                 <w:ilvl w:val="0"/>
                 <w:numId w:val="3"/>
@@ -2732,7 +2650,7 @@
           </w:tcPr>
           <w:p>
             <w:pPr>
-              <w:pStyle w:val="ListParagraph"/>
+              <w:pStyle w:val="Prrafodelista"/>
               <w:tabs>
                 <w:tab w:val="num" w:pos="527"/>
               </w:tabs>
@@ -2782,7 +2700,10 @@
           </w:tcPr>
           <w:p>
             <w:r>
-              <w:t>El EV puede cancelar el CU en cualquier momento.</w:t>
+              <w:t xml:space="preserve">El </w:t>
+            </w:r>
+            <w:r>
+              <w:t>V puede cancelar el CU en cualquier momento.</w:t>
             </w:r>
           </w:p>
         </w:tc>
@@ -3117,7 +3038,7 @@
 </file>
 
 <file path=word/numbering.xml><?xml version="1.0" encoding="utf-8"?>
-<w:numbering xmlns:ve="http://schemas.openxmlformats.org/markup-compatibility/2006" xmlns:o="urn:schemas-microsoft-com:office:office" xmlns:r="http://schemas.openxmlformats.org/officeDocument/2006/relationships" xmlns:m="http://schemas.openxmlformats.org/officeDocument/2006/math" xmlns:v="urn:schemas-microsoft-com:vml" xmlns:wp="http://schemas.openxmlformats.org/drawingml/2006/wordprocessingDrawing" xmlns:w10="urn:schemas-microsoft-com:office:word" xmlns:w="http://schemas.openxmlformats.org/wordprocessingml/2006/main" xmlns:wne="http://schemas.microsoft.com/office/word/2006/wordml">
+<w:numbering xmlns:wpc="http://schemas.microsoft.com/office/word/2010/wordprocessingCanvas" xmlns:mc="http://schemas.openxmlformats.org/markup-compatibility/2006" xmlns:o="urn:schemas-microsoft-com:office:office" xmlns:r="http://schemas.openxmlformats.org/officeDocument/2006/relationships" xmlns:m="http://schemas.openxmlformats.org/officeDocument/2006/math" xmlns:v="urn:schemas-microsoft-com:vml" xmlns:wp14="http://schemas.microsoft.com/office/word/2010/wordprocessingDrawing" xmlns:wp="http://schemas.openxmlformats.org/drawingml/2006/wordprocessingDrawing" xmlns:w10="urn:schemas-microsoft-com:office:word" xmlns:w="http://schemas.openxmlformats.org/wordprocessingml/2006/main" xmlns:w14="http://schemas.microsoft.com/office/word/2010/wordml" xmlns:wpg="http://schemas.microsoft.com/office/word/2010/wordprocessingGroup" xmlns:wpi="http://schemas.microsoft.com/office/word/2010/wordprocessingInk" xmlns:wne="http://schemas.microsoft.com/office/word/2006/wordml" xmlns:wps="http://schemas.microsoft.com/office/word/2010/wordprocessingShape" mc:Ignorable="w14 wp14">
   <w:abstractNum w:abstractNumId="0">
     <w:nsid w:val="14C032BE"/>
     <w:multiLevelType w:val="hybridMultilevel"/>
@@ -3479,7 +3400,7 @@
 </file>
 
 <file path=word/styles.xml><?xml version="1.0" encoding="utf-8"?>
-<w:styles xmlns:r="http://schemas.openxmlformats.org/officeDocument/2006/relationships" xmlns:w="http://schemas.openxmlformats.org/wordprocessingml/2006/main">
+<w:styles xmlns:mc="http://schemas.openxmlformats.org/markup-compatibility/2006" xmlns:r="http://schemas.openxmlformats.org/officeDocument/2006/relationships" xmlns:w="http://schemas.openxmlformats.org/wordprocessingml/2006/main" xmlns:w14="http://schemas.microsoft.com/office/word/2010/wordml" mc:Ignorable="w14">
   <w:docDefaults>
     <w:rPrDefault>
       <w:rPr>
@@ -3639,18 +3560,17 @@
     <w:qFormat/>
     <w:rsid w:val="0002315C"/>
   </w:style>
-  <w:style w:type="character" w:default="1" w:styleId="DefaultParagraphFont">
+  <w:style w:type="character" w:default="1" w:styleId="Fuentedeprrafopredeter">
     <w:name w:val="Default Paragraph Font"/>
     <w:uiPriority w:val="1"/>
     <w:semiHidden/>
     <w:unhideWhenUsed/>
   </w:style>
-  <w:style w:type="table" w:default="1" w:styleId="TableNormal">
+  <w:style w:type="table" w:default="1" w:styleId="Tablanormal">
     <w:name w:val="Normal Table"/>
     <w:uiPriority w:val="99"/>
     <w:semiHidden/>
     <w:unhideWhenUsed/>
-    <w:qFormat/>
     <w:tblPr>
       <w:tblInd w:w="0" w:type="dxa"/>
       <w:tblCellMar>
@@ -3661,15 +3581,15 @@
       </w:tblCellMar>
     </w:tblPr>
   </w:style>
-  <w:style w:type="numbering" w:default="1" w:styleId="NoList">
+  <w:style w:type="numbering" w:default="1" w:styleId="Sinlista">
     <w:name w:val="No List"/>
     <w:uiPriority w:val="99"/>
     <w:semiHidden/>
     <w:unhideWhenUsed/>
   </w:style>
-  <w:style w:type="table" w:styleId="TableGrid">
+  <w:style w:type="table" w:styleId="Tablaconcuadrcula">
     <w:name w:val="Table Grid"/>
-    <w:basedOn w:val="TableNormal"/>
+    <w:basedOn w:val="Tablanormal"/>
     <w:uiPriority w:val="59"/>
     <w:rsid w:val="00D842C6"/>
     <w:pPr>
@@ -3693,7 +3613,7 @@
       </w:tblCellMar>
     </w:tblPr>
   </w:style>
-  <w:style w:type="paragraph" w:styleId="ListParagraph">
+  <w:style w:type="paragraph" w:styleId="Prrafodelista">
     <w:name w:val="List Paragraph"/>
     <w:basedOn w:val="Normal"/>
     <w:uiPriority w:val="34"/>

</xml_diff>